<commit_message>
Writing an Article for May 5th 2025
</commit_message>
<xml_diff>
--- a/Articles/2025/1-Blender-Continued/2-Edit-Mode/1-The-Menus/1-The-Tools-Menu/11-The-Shrink-And-Fatten-Tool/The Shrink and Fatten Tool.docx
+++ b/Articles/2025/1-Blender-Continued/2-Edit-Mode/1-The-Menus/1-The-Tools-Menu/11-The-Shrink-And-Fatten-Tool/The Shrink and Fatten Tool.docx
@@ -11,8 +11,500 @@
       </w:r>
     </w:p>
     <w:p/>
+    <w:p>
+      <w:r>
+        <w:rPr>
+          <w:noProof/>
+        </w:rPr>
+        <w:drawing>
+          <wp:inline distT="0" distB="0" distL="0" distR="0" wp14:anchorId="4075E826" wp14:editId="060CFA1E">
+            <wp:extent cx="2571750" cy="2295525"/>
+            <wp:effectExtent l="0" t="0" r="0" b="9525"/>
+            <wp:docPr id="283735256" name="Picture 3"/>
+            <wp:cNvGraphicFramePr>
+              <a:graphicFrameLocks xmlns:a="http://schemas.openxmlformats.org/drawingml/2006/main" noChangeAspect="1"/>
+            </wp:cNvGraphicFramePr>
+            <a:graphic xmlns:a="http://schemas.openxmlformats.org/drawingml/2006/main">
+              <a:graphicData uri="http://schemas.openxmlformats.org/drawingml/2006/picture">
+                <pic:pic xmlns:pic="http://schemas.openxmlformats.org/drawingml/2006/picture">
+                  <pic:nvPicPr>
+                    <pic:cNvPr id="283735256" name="Picture 283735256"/>
+                    <pic:cNvPicPr/>
+                  </pic:nvPicPr>
+                  <pic:blipFill>
+                    <a:blip r:embed="rId7">
+                      <a:extLst>
+                        <a:ext uri="{28A0092B-C50C-407E-A947-70E740481C1C}">
+                          <a14:useLocalDpi xmlns:a14="http://schemas.microsoft.com/office/drawing/2010/main" val="0"/>
+                        </a:ext>
+                      </a:extLst>
+                    </a:blip>
+                    <a:stretch>
+                      <a:fillRect/>
+                    </a:stretch>
+                  </pic:blipFill>
+                  <pic:spPr>
+                    <a:xfrm>
+                      <a:off x="0" y="0"/>
+                      <a:ext cx="2571750" cy="2295525"/>
+                    </a:xfrm>
+                    <a:prstGeom prst="rect">
+                      <a:avLst/>
+                    </a:prstGeom>
+                  </pic:spPr>
+                </pic:pic>
+              </a:graphicData>
+            </a:graphic>
+          </wp:inline>
+        </w:drawing>
+      </w:r>
+    </w:p>
+    <w:p>
+      <w:pPr>
+        <w:pStyle w:val="Heading1"/>
+      </w:pPr>
+      <w:r>
+        <w:t>The Shrink Fatten Tool</w:t>
+      </w:r>
+    </w:p>
+    <w:p>
+      <w:r>
+        <w:t xml:space="preserve">Ok, so maybe your first question is “Why do I need a Shrink/Fatten tool, to begin with? Can’t I just use the scale tool, and have it do the same thing?” </w:t>
+      </w:r>
+    </w:p>
+    <w:p>
+      <w:r>
+        <w:t xml:space="preserve">The scale tool will take an entire object and grow and shrink it, but it will not exactly give it a fattened type of an appearance. </w:t>
+      </w:r>
+    </w:p>
+    <w:p>
+      <w:r>
+        <w:t xml:space="preserve">Let’s take a </w:t>
+      </w:r>
+      <w:r>
+        <w:t xml:space="preserve">Gem </w:t>
+      </w:r>
+      <w:r>
+        <w:t>shape for instance and look at the difference</w:t>
+      </w:r>
+      <w:r>
+        <w:t>s</w:t>
+      </w:r>
+      <w:r>
+        <w:t xml:space="preserve"> between these two tools. You can get </w:t>
+      </w:r>
+      <w:r>
+        <w:t xml:space="preserve">different types of diamond </w:t>
+      </w:r>
+      <w:r>
+        <w:t>shape</w:t>
+      </w:r>
+      <w:r>
+        <w:t>s</w:t>
+      </w:r>
+      <w:r>
+        <w:t xml:space="preserve"> if you add the extra objects.</w:t>
+      </w:r>
+      <w:r>
+        <w:t xml:space="preserve"> I added the Gem shape.</w:t>
+      </w:r>
+      <w:r>
+        <w:t xml:space="preserve"> As you see, </w:t>
+      </w:r>
+      <w:r>
+        <w:rPr>
+          <w:rStyle w:val="BlueBoldenChar"/>
+          <w:rFonts w:eastAsiaTheme="minorHAnsi"/>
+        </w:rPr>
+        <w:t>Scale</w:t>
+      </w:r>
+      <w:r>
+        <w:t xml:space="preserve"> will scale the entire object, but </w:t>
+      </w:r>
+      <w:r>
+        <w:rPr>
+          <w:rStyle w:val="BlueBoldenChar"/>
+          <w:rFonts w:eastAsiaTheme="minorHAnsi"/>
+        </w:rPr>
+        <w:t>fatten</w:t>
+      </w:r>
+      <w:r>
+        <w:t xml:space="preserve"> will give it an appearance </w:t>
+      </w:r>
+      <w:r>
+        <w:t>as</w:t>
+      </w:r>
+      <w:r>
+        <w:t xml:space="preserve"> if it had added some weight to it. Pull backward on that yellow fatten tool stick</w:t>
+      </w:r>
+      <w:r>
+        <w:t>,</w:t>
+      </w:r>
+      <w:r>
+        <w:t xml:space="preserve"> and your </w:t>
+      </w:r>
+      <w:r>
+        <w:t>gem</w:t>
+      </w:r>
+      <w:r>
+        <w:t xml:space="preserve"> takes on a bit of a weight problem.</w:t>
+      </w:r>
+    </w:p>
+    <w:p/>
+    <w:p>
+      <w:r>
+        <w:lastRenderedPageBreak/>
+        <w:drawing>
+          <wp:inline distT="0" distB="0" distL="0" distR="0" wp14:anchorId="30CE7B13" wp14:editId="0CDF1B8D">
+            <wp:extent cx="5943600" cy="2588895"/>
+            <wp:effectExtent l="0" t="0" r="0" b="1905"/>
+            <wp:docPr id="1909735142" name="Picture 1"/>
+            <wp:cNvGraphicFramePr>
+              <a:graphicFrameLocks xmlns:a="http://schemas.openxmlformats.org/drawingml/2006/main" noChangeAspect="1"/>
+            </wp:cNvGraphicFramePr>
+            <a:graphic xmlns:a="http://schemas.openxmlformats.org/drawingml/2006/main">
+              <a:graphicData uri="http://schemas.openxmlformats.org/drawingml/2006/picture">
+                <pic:pic xmlns:pic="http://schemas.openxmlformats.org/drawingml/2006/picture">
+                  <pic:nvPicPr>
+                    <pic:cNvPr id="1909735142" name=""/>
+                    <pic:cNvPicPr/>
+                  </pic:nvPicPr>
+                  <pic:blipFill>
+                    <a:blip r:embed="rId8"/>
+                    <a:stretch>
+                      <a:fillRect/>
+                    </a:stretch>
+                  </pic:blipFill>
+                  <pic:spPr>
+                    <a:xfrm>
+                      <a:off x="0" y="0"/>
+                      <a:ext cx="5943600" cy="2588895"/>
+                    </a:xfrm>
+                    <a:prstGeom prst="rect">
+                      <a:avLst/>
+                    </a:prstGeom>
+                  </pic:spPr>
+                </pic:pic>
+              </a:graphicData>
+            </a:graphic>
+          </wp:inline>
+        </w:drawing>
+      </w:r>
+    </w:p>
+    <w:p/>
+    <w:p>
+      <w:r>
+        <w:t xml:space="preserve">The </w:t>
+      </w:r>
+      <w:r>
+        <w:rPr>
+          <w:rStyle w:val="BlueBoldenChar"/>
+          <w:rFonts w:eastAsiaTheme="minorHAnsi"/>
+        </w:rPr>
+        <w:t>Scale</w:t>
+      </w:r>
+      <w:r>
+        <w:t xml:space="preserve"> tool is enlarging things based on that center </w:t>
+      </w:r>
+      <w:r>
+        <w:rPr>
+          <w:rStyle w:val="BlueBoldenChar"/>
+          <w:rFonts w:eastAsiaTheme="minorHAnsi"/>
+        </w:rPr>
+        <w:t>cursor</w:t>
+      </w:r>
+      <w:r>
+        <w:t xml:space="preserve"> icon, and the </w:t>
+      </w:r>
+      <w:r>
+        <w:rPr>
+          <w:rStyle w:val="BlueBoldenChar"/>
+          <w:rFonts w:eastAsiaTheme="minorHAnsi"/>
+        </w:rPr>
+        <w:t>Shrink/Fatten</w:t>
+      </w:r>
+      <w:r>
+        <w:t xml:space="preserve"> tool is using the </w:t>
+      </w:r>
+      <w:r>
+        <w:rPr>
+          <w:rStyle w:val="BlueBoldenChar"/>
+          <w:rFonts w:eastAsiaTheme="minorHAnsi"/>
+        </w:rPr>
+        <w:t>normal</w:t>
+      </w:r>
+      <w:r>
+        <w:t>s to figure out how i</w:t>
+      </w:r>
+      <w:r>
+        <w:t xml:space="preserve">t </w:t>
+      </w:r>
+      <w:r>
+        <w:t>is going to grow or shrink an item. Since the diamond has cut faces</w:t>
+      </w:r>
+      <w:r>
+        <w:t xml:space="preserve"> sitting</w:t>
+      </w:r>
+      <w:r>
+        <w:t xml:space="preserve"> at all different angles, it will grow outward based on the direction of each face, giving it a plump look in contrast to just an enlargement of the object.</w:t>
+      </w:r>
+    </w:p>
+    <w:p>
+      <w:pPr>
+        <w:pStyle w:val="Heading1"/>
+      </w:pPr>
+      <w:r>
+        <w:t>The Push Pull Tool</w:t>
+      </w:r>
+    </w:p>
+    <w:p>
+      <w:r>
+        <w:t>This tool is tucked up under the Shrink/Fatten tool.</w:t>
+      </w:r>
+    </w:p>
+    <w:p>
+      <w:r>
+        <w:drawing>
+          <wp:inline distT="0" distB="0" distL="0" distR="0" wp14:anchorId="06CACCA2" wp14:editId="2D19083E">
+            <wp:extent cx="2572109" cy="1019317"/>
+            <wp:effectExtent l="0" t="0" r="0" b="9525"/>
+            <wp:docPr id="1663584217" name="Picture 1"/>
+            <wp:cNvGraphicFramePr>
+              <a:graphicFrameLocks xmlns:a="http://schemas.openxmlformats.org/drawingml/2006/main" noChangeAspect="1"/>
+            </wp:cNvGraphicFramePr>
+            <a:graphic xmlns:a="http://schemas.openxmlformats.org/drawingml/2006/main">
+              <a:graphicData uri="http://schemas.openxmlformats.org/drawingml/2006/picture">
+                <pic:pic xmlns:pic="http://schemas.openxmlformats.org/drawingml/2006/picture">
+                  <pic:nvPicPr>
+                    <pic:cNvPr id="1663584217" name=""/>
+                    <pic:cNvPicPr/>
+                  </pic:nvPicPr>
+                  <pic:blipFill>
+                    <a:blip r:embed="rId9"/>
+                    <a:stretch>
+                      <a:fillRect/>
+                    </a:stretch>
+                  </pic:blipFill>
+                  <pic:spPr>
+                    <a:xfrm>
+                      <a:off x="0" y="0"/>
+                      <a:ext cx="2572109" cy="1019317"/>
+                    </a:xfrm>
+                    <a:prstGeom prst="rect">
+                      <a:avLst/>
+                    </a:prstGeom>
+                  </pic:spPr>
+                </pic:pic>
+              </a:graphicData>
+            </a:graphic>
+          </wp:inline>
+        </w:drawing>
+      </w:r>
+    </w:p>
+    <w:p>
+      <w:r>
+        <w:t xml:space="preserve">To demonstrate this tool lets add a </w:t>
+      </w:r>
+      <w:r>
+        <w:rPr>
+          <w:rStyle w:val="BlueBoldenChar"/>
+          <w:rFonts w:eastAsiaTheme="minorHAnsi"/>
+        </w:rPr>
+        <w:t>UV</w:t>
+      </w:r>
+      <w:r>
+        <w:rPr>
+          <w:rStyle w:val="BlueBoldenChar"/>
+          <w:rFonts w:eastAsiaTheme="minorHAnsi"/>
+        </w:rPr>
+        <w:t xml:space="preserve"> </w:t>
+      </w:r>
+      <w:r>
+        <w:rPr>
+          <w:rStyle w:val="BlueBoldenChar"/>
+          <w:rFonts w:eastAsiaTheme="minorHAnsi"/>
+        </w:rPr>
+        <w:t>S</w:t>
+      </w:r>
+      <w:r>
+        <w:rPr>
+          <w:rStyle w:val="BlueBoldenChar"/>
+          <w:rFonts w:eastAsiaTheme="minorHAnsi"/>
+        </w:rPr>
+        <w:t>phere</w:t>
+      </w:r>
+      <w:r>
+        <w:t xml:space="preserve">, and select the top half in </w:t>
+      </w:r>
+      <w:r>
+        <w:rPr>
+          <w:rStyle w:val="BlueBoldenChar"/>
+          <w:rFonts w:eastAsiaTheme="minorHAnsi"/>
+        </w:rPr>
+        <w:t>Edit</w:t>
+      </w:r>
+      <w:r>
+        <w:t xml:space="preserve"> mode</w:t>
+      </w:r>
+      <w:r>
+        <w:t>.</w:t>
+      </w:r>
+    </w:p>
+    <w:p>
+      <w:r>
+        <w:lastRenderedPageBreak/>
+        <w:drawing>
+          <wp:inline distT="0" distB="0" distL="0" distR="0" wp14:anchorId="27AAF1CF" wp14:editId="59C9AF6F">
+            <wp:extent cx="2886075" cy="2771206"/>
+            <wp:effectExtent l="0" t="0" r="0" b="0"/>
+            <wp:docPr id="54732557" name="Picture 1"/>
+            <wp:cNvGraphicFramePr>
+              <a:graphicFrameLocks xmlns:a="http://schemas.openxmlformats.org/drawingml/2006/main" noChangeAspect="1"/>
+            </wp:cNvGraphicFramePr>
+            <a:graphic xmlns:a="http://schemas.openxmlformats.org/drawingml/2006/main">
+              <a:graphicData uri="http://schemas.openxmlformats.org/drawingml/2006/picture">
+                <pic:pic xmlns:pic="http://schemas.openxmlformats.org/drawingml/2006/picture">
+                  <pic:nvPicPr>
+                    <pic:cNvPr id="54732557" name=""/>
+                    <pic:cNvPicPr/>
+                  </pic:nvPicPr>
+                  <pic:blipFill>
+                    <a:blip r:embed="rId10"/>
+                    <a:stretch>
+                      <a:fillRect/>
+                    </a:stretch>
+                  </pic:blipFill>
+                  <pic:spPr>
+                    <a:xfrm>
+                      <a:off x="0" y="0"/>
+                      <a:ext cx="2888446" cy="2773483"/>
+                    </a:xfrm>
+                    <a:prstGeom prst="rect">
+                      <a:avLst/>
+                    </a:prstGeom>
+                  </pic:spPr>
+                </pic:pic>
+              </a:graphicData>
+            </a:graphic>
+          </wp:inline>
+        </w:drawing>
+      </w:r>
+    </w:p>
+    <w:p>
+      <w:r>
+        <w:t xml:space="preserve">Now select the </w:t>
+      </w:r>
+      <w:r>
+        <w:rPr>
+          <w:rStyle w:val="BlueBoldenChar"/>
+          <w:rFonts w:eastAsiaTheme="minorHAnsi"/>
+        </w:rPr>
+        <w:t>Push pull</w:t>
+      </w:r>
+      <w:r>
+        <w:t xml:space="preserve"> tool, and we can start to reshape the sphere like this.</w:t>
+      </w:r>
+      <w:r>
+        <w:t xml:space="preserve"> It is just either pushing or pulling based on the direction of the faces, or how Blender likes to term it, its </w:t>
+      </w:r>
+      <w:r>
+        <w:rPr>
+          <w:rStyle w:val="BlueBoldenChar"/>
+          <w:rFonts w:eastAsiaTheme="minorHAnsi"/>
+        </w:rPr>
+        <w:t>normals</w:t>
+      </w:r>
+      <w:r>
+        <w:t>.</w:t>
+      </w:r>
+    </w:p>
+    <w:p>
+      <w:r>
+        <w:drawing>
+          <wp:inline distT="0" distB="0" distL="0" distR="0" wp14:anchorId="7D093E67" wp14:editId="66ABFEFC">
+            <wp:extent cx="514422" cy="428685"/>
+            <wp:effectExtent l="0" t="0" r="0" b="9525"/>
+            <wp:docPr id="472179210" name="Picture 1"/>
+            <wp:cNvGraphicFramePr>
+              <a:graphicFrameLocks xmlns:a="http://schemas.openxmlformats.org/drawingml/2006/main" noChangeAspect="1"/>
+            </wp:cNvGraphicFramePr>
+            <a:graphic xmlns:a="http://schemas.openxmlformats.org/drawingml/2006/main">
+              <a:graphicData uri="http://schemas.openxmlformats.org/drawingml/2006/picture">
+                <pic:pic xmlns:pic="http://schemas.openxmlformats.org/drawingml/2006/picture">
+                  <pic:nvPicPr>
+                    <pic:cNvPr id="472179210" name=""/>
+                    <pic:cNvPicPr/>
+                  </pic:nvPicPr>
+                  <pic:blipFill>
+                    <a:blip r:embed="rId11"/>
+                    <a:stretch>
+                      <a:fillRect/>
+                    </a:stretch>
+                  </pic:blipFill>
+                  <pic:spPr>
+                    <a:xfrm>
+                      <a:off x="0" y="0"/>
+                      <a:ext cx="514422" cy="428685"/>
+                    </a:xfrm>
+                    <a:prstGeom prst="rect">
+                      <a:avLst/>
+                    </a:prstGeom>
+                  </pic:spPr>
+                </pic:pic>
+              </a:graphicData>
+            </a:graphic>
+          </wp:inline>
+        </w:drawing>
+      </w:r>
+    </w:p>
+    <w:p/>
+    <w:p>
+      <w:r>
+        <w:drawing>
+          <wp:inline distT="0" distB="0" distL="0" distR="0" wp14:anchorId="785DF98F" wp14:editId="4B8ED2C2">
+            <wp:extent cx="3362325" cy="2797660"/>
+            <wp:effectExtent l="0" t="0" r="0" b="3175"/>
+            <wp:docPr id="63749470" name="Picture 1"/>
+            <wp:cNvGraphicFramePr>
+              <a:graphicFrameLocks xmlns:a="http://schemas.openxmlformats.org/drawingml/2006/main" noChangeAspect="1"/>
+            </wp:cNvGraphicFramePr>
+            <a:graphic xmlns:a="http://schemas.openxmlformats.org/drawingml/2006/main">
+              <a:graphicData uri="http://schemas.openxmlformats.org/drawingml/2006/picture">
+                <pic:pic xmlns:pic="http://schemas.openxmlformats.org/drawingml/2006/picture">
+                  <pic:nvPicPr>
+                    <pic:cNvPr id="63749470" name=""/>
+                    <pic:cNvPicPr/>
+                  </pic:nvPicPr>
+                  <pic:blipFill>
+                    <a:blip r:embed="rId12"/>
+                    <a:stretch>
+                      <a:fillRect/>
+                    </a:stretch>
+                  </pic:blipFill>
+                  <pic:spPr>
+                    <a:xfrm>
+                      <a:off x="0" y="0"/>
+                      <a:ext cx="3368204" cy="2802552"/>
+                    </a:xfrm>
+                    <a:prstGeom prst="rect">
+                      <a:avLst/>
+                    </a:prstGeom>
+                  </pic:spPr>
+                </pic:pic>
+              </a:graphicData>
+            </a:graphic>
+          </wp:inline>
+        </w:drawing>
+      </w:r>
+    </w:p>
+    <w:p/>
+    <w:p>
+      <w:r>
+        <w:t>This was just a short introduction to how you might take and use these tools for yourself. But you can take them and play with them to see how they can help you in modeling some of your objects while in the Blender application</w:t>
+      </w:r>
+    </w:p>
     <w:sectPr>
-      <w:headerReference w:type="default" r:id="rId7"/>
+      <w:headerReference w:type="default" r:id="rId13"/>
       <w:pgSz w:w="12240" w:h="15840"/>
       <w:pgMar w:top="1440" w:right="1440" w:bottom="1440" w:left="1440" w:header="720" w:footer="720" w:gutter="0"/>
       <w:cols w:space="720"/>

</xml_diff>